<commit_message>
more cosine similarity and readability scores
</commit_message>
<xml_diff>
--- a/NLP Report- Cabrey_Habiby.docx
+++ b/NLP Report- Cabrey_Habiby.docx
@@ -2481,6 +2481,26 @@
           <w:sz w:val="20"/>
         </w:rPr>
       </w:pPr>
+    </w:p>
+    <w:p>
+      <w:pPr>
+        <w:pStyle w:val="BodyText"/>
+        <w:keepNext/>
+        <w:jc w:val="left"/>
+        <w:rPr>
+          <w:sz w:val="20"/>
+        </w:rPr>
+      </w:pPr>
+    </w:p>
+    <w:p>
+      <w:pPr>
+        <w:pStyle w:val="BodyText"/>
+        <w:keepNext/>
+        <w:jc w:val="left"/>
+        <w:rPr>
+          <w:sz w:val="20"/>
+        </w:rPr>
+      </w:pPr>
       <w:r>
         <w:rPr>
           <w:noProof/>
@@ -2671,9 +2691,65 @@
       <w:r>
         <w:rPr>
           <w:sz w:val="20"/>
+        </w:rPr>
+        <w:lastRenderedPageBreak/>
+        <w:drawing>
+          <wp:anchor distT="0" distB="0" distL="114300" distR="114300" simplePos="0" relativeHeight="251664384" behindDoc="0" locked="0" layoutInCell="1" allowOverlap="1" wp14:anchorId="2EEB0E48" wp14:editId="5C830C2E">
+            <wp:simplePos x="0" y="0"/>
+            <wp:positionH relativeFrom="margin">
+              <wp:posOffset>3203575</wp:posOffset>
+            </wp:positionH>
+            <wp:positionV relativeFrom="paragraph">
+              <wp:posOffset>168275</wp:posOffset>
+            </wp:positionV>
+            <wp:extent cx="3090545" cy="2501900"/>
+            <wp:effectExtent l="0" t="0" r="0" b="0"/>
+            <wp:wrapTight wrapText="bothSides">
+              <wp:wrapPolygon edited="0">
+                <wp:start x="0" y="0"/>
+                <wp:lineTo x="0" y="21381"/>
+                <wp:lineTo x="21436" y="21381"/>
+                <wp:lineTo x="21436" y="0"/>
+                <wp:lineTo x="0" y="0"/>
+              </wp:wrapPolygon>
+            </wp:wrapTight>
+            <wp:docPr id="333313793" name="Picture 1" descr="Chart, histogram&#10;&#10;Description automatically generated"/>
+            <wp:cNvGraphicFramePr>
+              <a:graphicFrameLocks xmlns:a="http://schemas.openxmlformats.org/drawingml/2006/main" noChangeAspect="1"/>
+            </wp:cNvGraphicFramePr>
+            <a:graphic xmlns:a="http://schemas.openxmlformats.org/drawingml/2006/main">
+              <a:graphicData uri="http://schemas.openxmlformats.org/drawingml/2006/picture">
+                <pic:pic xmlns:pic="http://schemas.openxmlformats.org/drawingml/2006/picture">
+                  <pic:nvPicPr>
+                    <pic:cNvPr id="333313793" name="Picture 1" descr="Chart, histogram&#10;&#10;Description automatically generated"/>
+                    <pic:cNvPicPr/>
+                  </pic:nvPicPr>
+                  <pic:blipFill>
+                    <a:blip r:embed="rId10"/>
+                    <a:stretch>
+                      <a:fillRect/>
+                    </a:stretch>
+                  </pic:blipFill>
+                  <pic:spPr>
+                    <a:xfrm>
+                      <a:off x="0" y="0"/>
+                      <a:ext cx="3090545" cy="2501900"/>
+                    </a:xfrm>
+                    <a:prstGeom prst="rect">
+                      <a:avLst/>
+                    </a:prstGeom>
+                  </pic:spPr>
+                </pic:pic>
+              </a:graphicData>
+            </a:graphic>
+          </wp:anchor>
+        </w:drawing>
+      </w:r>
+      <w:r>
+        <w:rPr>
+          <w:sz w:val="20"/>
           <w:highlight w:val="yellow"/>
         </w:rPr>
-        <w:lastRenderedPageBreak/>
         <w:t>0.77 times the odds of regular accepts of passing, and the non-binary group has 1.24 times the odds of female</w:t>
       </w:r>
       <w:r>
@@ -2987,13 +3063,7 @@
         <w:rPr>
           <w:sz w:val="20"/>
         </w:rPr>
-        <w:t xml:space="preserve">extremely large available corpus, our processing power, and the subjective </w:t>
-      </w:r>
-      <w:r>
-        <w:rPr>
-          <w:sz w:val="20"/>
-        </w:rPr>
-        <w:t>nature of text summarization</w:t>
+        <w:t>extremely large available corpus, our processing power, and the subjective nature of text summarization</w:t>
       </w:r>
       <w:r>
         <w:rPr>
@@ -3065,6 +3135,86 @@
           <w:sz w:val="20"/>
         </w:rPr>
       </w:pPr>
+    </w:p>
+    <w:p>
+      <w:pPr>
+        <w:keepNext/>
+        <w:jc w:val="both"/>
+        <w:rPr>
+          <w:b/>
+          <w:bCs/>
+          <w:sz w:val="20"/>
+        </w:rPr>
+      </w:pPr>
+    </w:p>
+    <w:p>
+      <w:pPr>
+        <w:keepNext/>
+        <w:jc w:val="both"/>
+        <w:rPr>
+          <w:b/>
+          <w:bCs/>
+          <w:sz w:val="20"/>
+        </w:rPr>
+      </w:pPr>
+      <w:r>
+        <w:rPr>
+          <w:b/>
+          <w:bCs/>
+          <w:sz w:val="20"/>
+        </w:rPr>
+        <w:drawing>
+          <wp:anchor distT="0" distB="0" distL="114300" distR="114300" simplePos="0" relativeHeight="251666432" behindDoc="0" locked="0" layoutInCell="1" allowOverlap="1" wp14:anchorId="4D908F80" wp14:editId="3DDDF5F2">
+            <wp:simplePos x="0" y="0"/>
+            <wp:positionH relativeFrom="column">
+              <wp:posOffset>0</wp:posOffset>
+            </wp:positionH>
+            <wp:positionV relativeFrom="paragraph">
+              <wp:posOffset>144780</wp:posOffset>
+            </wp:positionV>
+            <wp:extent cx="3090545" cy="2488565"/>
+            <wp:effectExtent l="0" t="0" r="0" b="6985"/>
+            <wp:wrapTight wrapText="bothSides">
+              <wp:wrapPolygon edited="0">
+                <wp:start x="0" y="0"/>
+                <wp:lineTo x="0" y="21495"/>
+                <wp:lineTo x="21436" y="21495"/>
+                <wp:lineTo x="21436" y="0"/>
+                <wp:lineTo x="0" y="0"/>
+              </wp:wrapPolygon>
+            </wp:wrapTight>
+            <wp:docPr id="1845549371" name="Picture 1" descr="Chart, histogram&#10;&#10;Description automatically generated"/>
+            <wp:cNvGraphicFramePr>
+              <a:graphicFrameLocks xmlns:a="http://schemas.openxmlformats.org/drawingml/2006/main" noChangeAspect="1"/>
+            </wp:cNvGraphicFramePr>
+            <a:graphic xmlns:a="http://schemas.openxmlformats.org/drawingml/2006/main">
+              <a:graphicData uri="http://schemas.openxmlformats.org/drawingml/2006/picture">
+                <pic:pic xmlns:pic="http://schemas.openxmlformats.org/drawingml/2006/picture">
+                  <pic:nvPicPr>
+                    <pic:cNvPr id="1845549371" name="Picture 1" descr="Chart, histogram&#10;&#10;Description automatically generated"/>
+                    <pic:cNvPicPr/>
+                  </pic:nvPicPr>
+                  <pic:blipFill>
+                    <a:blip r:embed="rId11"/>
+                    <a:stretch>
+                      <a:fillRect/>
+                    </a:stretch>
+                  </pic:blipFill>
+                  <pic:spPr>
+                    <a:xfrm>
+                      <a:off x="0" y="0"/>
+                      <a:ext cx="3090545" cy="2488565"/>
+                    </a:xfrm>
+                    <a:prstGeom prst="rect">
+                      <a:avLst/>
+                    </a:prstGeom>
+                  </pic:spPr>
+                </pic:pic>
+              </a:graphicData>
+            </a:graphic>
+          </wp:anchor>
+        </w:drawing>
+      </w:r>
     </w:p>
     <w:p>
       <w:pPr>
@@ -3102,6 +3252,7 @@
         <w:rPr>
           <w:sz w:val="20"/>
         </w:rPr>
+        <w:lastRenderedPageBreak/>
         <w:t xml:space="preserve">1. </w:t>
       </w:r>
       <w:r>
@@ -3178,7 +3329,7 @@
         </w:rPr>
         <w:t xml:space="preserve"> </w:t>
       </w:r>
-      <w:hyperlink r:id="rId10" w:history="1">
+      <w:hyperlink r:id="rId12" w:history="1">
         <w:r>
           <w:rPr>
             <w:rStyle w:val="Hyperlink"/>
@@ -3365,7 +3516,7 @@
         </w:rPr>
         <w:t xml:space="preserve">). </w:t>
       </w:r>
-      <w:hyperlink r:id="rId11" w:history="1">
+      <w:hyperlink r:id="rId13" w:history="1">
         <w:r>
           <w:rPr>
             <w:rStyle w:val="Hyperlink"/>
@@ -3542,7 +3693,7 @@
         </w:rPr>
         <w:t xml:space="preserve"> 15, no. 7: 5941. </w:t>
       </w:r>
-      <w:hyperlink r:id="rId12" w:history="1">
+      <w:hyperlink r:id="rId14" w:history="1">
         <w:r>
           <w:rPr>
             <w:rStyle w:val="Hyperlink"/>
@@ -3759,7 +3910,7 @@
         </w:rPr>
         <w:t xml:space="preserve"> </w:t>
       </w:r>
-      <w:hyperlink r:id="rId13" w:history="1">
+      <w:hyperlink r:id="rId15" w:history="1">
         <w:r>
           <w:rPr>
             <w:rStyle w:val="Hyperlink"/>

</xml_diff>